<commit_message>
Hice otra vez la parte del profiler
</commit_message>
<xml_diff>
--- a/Tiempos.docx
+++ b/Tiempos.docx
@@ -19,13 +19,61 @@
     </w:p>
     <w:p>
       <w:r>
-        <w:rPr>
-          <w:noProof/>
-        </w:rPr>
         <w:drawing>
-          <wp:inline distT="0" distB="0" distL="0" distR="0">
-            <wp:extent cx="1971675" cy="161925"/>
-            <wp:effectExtent l="0" t="0" r="9525" b="9525"/>
+          <wp:inline distT="0" distB="0" distL="0" distR="0" wp14:anchorId="0A564052" wp14:editId="01298C17">
+            <wp:extent cx="3534268" cy="2229161"/>
+            <wp:effectExtent l="0" t="0" r="9525" b="0"/>
+            <wp:docPr id="4" name="Imagen 4"/>
+            <wp:cNvGraphicFramePr>
+              <a:graphicFrameLocks xmlns:a="http://schemas.openxmlformats.org/drawingml/2006/main" noChangeAspect="1"/>
+            </wp:cNvGraphicFramePr>
+            <a:graphic xmlns:a="http://schemas.openxmlformats.org/drawingml/2006/main">
+              <a:graphicData uri="http://schemas.openxmlformats.org/drawingml/2006/picture">
+                <pic:pic xmlns:pic="http://schemas.openxmlformats.org/drawingml/2006/picture">
+                  <pic:nvPicPr>
+                    <pic:cNvPr id="1" name=""/>
+                    <pic:cNvPicPr/>
+                  </pic:nvPicPr>
+                  <pic:blipFill>
+                    <a:blip r:embed="rId4"/>
+                    <a:stretch>
+                      <a:fillRect/>
+                    </a:stretch>
+                  </pic:blipFill>
+                  <pic:spPr>
+                    <a:xfrm>
+                      <a:off x="0" y="0"/>
+                      <a:ext cx="3534268" cy="2229161"/>
+                    </a:xfrm>
+                    <a:prstGeom prst="rect">
+                      <a:avLst/>
+                    </a:prstGeom>
+                  </pic:spPr>
+                </pic:pic>
+              </a:graphicData>
+            </a:graphic>
+          </wp:inline>
+        </w:drawing>
+      </w:r>
+    </w:p>
+    <w:p>
+      <w:proofErr w:type="spellStart"/>
+      <w:r>
+        <w:t>HashMap</w:t>
+      </w:r>
+      <w:proofErr w:type="spellEnd"/>
+      <w:r>
+        <w:t xml:space="preserve"> </w:t>
+      </w:r>
+      <w:bookmarkStart w:id="0" w:name="_GoBack"/>
+      <w:bookmarkEnd w:id="0"/>
+    </w:p>
+    <w:p>
+      <w:r>
+        <w:drawing>
+          <wp:inline distT="0" distB="0" distL="0" distR="0" wp14:anchorId="766C5236" wp14:editId="3174CE0A">
+            <wp:extent cx="3210373" cy="1638529"/>
+            <wp:effectExtent l="0" t="0" r="0" b="0"/>
             <wp:docPr id="1" name="Imagen 1"/>
             <wp:cNvGraphicFramePr>
               <a:graphicFrameLocks xmlns:a="http://schemas.openxmlformats.org/drawingml/2006/main" noChangeAspect="1"/>
@@ -34,36 +82,23 @@
               <a:graphicData uri="http://schemas.openxmlformats.org/drawingml/2006/picture">
                 <pic:pic xmlns:pic="http://schemas.openxmlformats.org/drawingml/2006/picture">
                   <pic:nvPicPr>
-                    <pic:cNvPr id="0" name="Picture 1"/>
-                    <pic:cNvPicPr>
-                      <a:picLocks noChangeAspect="1" noChangeArrowheads="1"/>
-                    </pic:cNvPicPr>
+                    <pic:cNvPr id="1" name=""/>
+                    <pic:cNvPicPr/>
                   </pic:nvPicPr>
                   <pic:blipFill>
-                    <a:blip r:embed="rId4">
-                      <a:extLst>
-                        <a:ext uri="{28A0092B-C50C-407E-A947-70E740481C1C}">
-                          <a14:useLocalDpi xmlns:a14="http://schemas.microsoft.com/office/drawing/2010/main" val="0"/>
-                        </a:ext>
-                      </a:extLst>
-                    </a:blip>
-                    <a:srcRect/>
+                    <a:blip r:embed="rId5"/>
                     <a:stretch>
                       <a:fillRect/>
                     </a:stretch>
                   </pic:blipFill>
-                  <pic:spPr bwMode="auto">
+                  <pic:spPr>
                     <a:xfrm>
                       <a:off x="0" y="0"/>
-                      <a:ext cx="1971675" cy="161925"/>
+                      <a:ext cx="3210373" cy="1638529"/>
                     </a:xfrm>
                     <a:prstGeom prst="rect">
                       <a:avLst/>
                     </a:prstGeom>
-                    <a:noFill/>
-                    <a:ln>
-                      <a:noFill/>
-                    </a:ln>
                   </pic:spPr>
                 </pic:pic>
               </a:graphicData>
@@ -72,96 +107,35 @@
         </w:drawing>
       </w:r>
     </w:p>
-    <w:p>
-      <w:r>
-        <w:rPr>
-          <w:noProof/>
-        </w:rPr>
-        <w:drawing>
-          <wp:anchor distT="0" distB="0" distL="114300" distR="114300" simplePos="0" relativeHeight="251658240" behindDoc="1" locked="0" layoutInCell="1" allowOverlap="1">
-            <wp:simplePos x="0" y="0"/>
-            <wp:positionH relativeFrom="margin">
-              <wp:align>left</wp:align>
-            </wp:positionH>
-            <wp:positionV relativeFrom="paragraph">
-              <wp:posOffset>294640</wp:posOffset>
-            </wp:positionV>
-            <wp:extent cx="2781300" cy="209550"/>
-            <wp:effectExtent l="0" t="0" r="0" b="0"/>
-            <wp:wrapNone/>
-            <wp:docPr id="2" name="Imagen 2"/>
-            <wp:cNvGraphicFramePr>
-              <a:graphicFrameLocks xmlns:a="http://schemas.openxmlformats.org/drawingml/2006/main" noChangeAspect="1"/>
-            </wp:cNvGraphicFramePr>
-            <a:graphic xmlns:a="http://schemas.openxmlformats.org/drawingml/2006/main">
-              <a:graphicData uri="http://schemas.openxmlformats.org/drawingml/2006/picture">
-                <pic:pic xmlns:pic="http://schemas.openxmlformats.org/drawingml/2006/picture">
-                  <pic:nvPicPr>
-                    <pic:cNvPr id="0" name="Picture 2"/>
-                    <pic:cNvPicPr>
-                      <a:picLocks noChangeAspect="1" noChangeArrowheads="1"/>
-                    </pic:cNvPicPr>
-                  </pic:nvPicPr>
-                  <pic:blipFill>
-                    <a:blip r:embed="rId5">
-                      <a:extLst>
-                        <a:ext uri="{28A0092B-C50C-407E-A947-70E740481C1C}">
-                          <a14:useLocalDpi xmlns:a14="http://schemas.microsoft.com/office/drawing/2010/main" val="0"/>
-                        </a:ext>
-                      </a:extLst>
-                    </a:blip>
-                    <a:srcRect/>
-                    <a:stretch>
-                      <a:fillRect/>
-                    </a:stretch>
-                  </pic:blipFill>
-                  <pic:spPr bwMode="auto">
-                    <a:xfrm>
-                      <a:off x="0" y="0"/>
-                      <a:ext cx="2781300" cy="209550"/>
-                    </a:xfrm>
-                    <a:prstGeom prst="rect">
-                      <a:avLst/>
-                    </a:prstGeom>
-                    <a:noFill/>
-                    <a:ln>
-                      <a:noFill/>
-                    </a:ln>
-                  </pic:spPr>
-                </pic:pic>
-              </a:graphicData>
-            </a:graphic>
-          </wp:anchor>
-        </w:drawing>
-      </w:r>
-      <w:proofErr w:type="spellStart"/>
-      <w:r>
-        <w:t>HashMap</w:t>
-      </w:r>
-      <w:proofErr w:type="spellEnd"/>
-    </w:p>
-    <w:p/>
     <w:p/>
     <w:p>
       <w:r>
-        <w:t xml:space="preserve">Como se puede observar, el tiempo en el que se guardan los datos </w:t>
-      </w:r>
-      <w:r>
-        <w:t xml:space="preserve">en ambos casos  es casi el mismo. </w:t>
+        <w:t>Como se puede observar, el tiemp</w:t>
+      </w:r>
+      <w:r>
+        <w:t xml:space="preserve">o en el que se tarda en guardar los datos el </w:t>
+      </w:r>
+      <w:proofErr w:type="spellStart"/>
+      <w:r>
+        <w:t>splayTree</w:t>
+      </w:r>
+      <w:proofErr w:type="spellEnd"/>
+      <w:r>
+        <w:t xml:space="preserve"> es mucho mayor que el </w:t>
+      </w:r>
+      <w:proofErr w:type="spellStart"/>
+      <w:r>
+        <w:t>HashMap</w:t>
+      </w:r>
+      <w:proofErr w:type="spellEnd"/>
+      <w:r>
+        <w:t xml:space="preserve">. </w:t>
       </w:r>
       <w:r>
         <w:rPr>
           <w:u w:val="single"/>
         </w:rPr>
-        <w:t>E</w:t>
-      </w:r>
-      <w:bookmarkStart w:id="0" w:name="_GoBack"/>
-      <w:bookmarkEnd w:id="0"/>
-      <w:r>
-        <w:rPr>
-          <w:u w:val="single"/>
-        </w:rPr>
-        <w:t>n</w:t>
+        <w:t>En</w:t>
       </w:r>
       <w:r>
         <w:t xml:space="preserve"> el caso del </w:t>
@@ -180,7 +154,13 @@
       </w:r>
       <w:proofErr w:type="spellEnd"/>
       <w:r>
-        <w:t xml:space="preserve">, este puede variar desde O(n) hasta O(log n) (Patel </w:t>
+        <w:t xml:space="preserve">, este puede variar desde O(n) </w:t>
+      </w:r>
+      <w:r>
+        <w:t xml:space="preserve"> (que posiblemente en este caso, sea este) </w:t>
+      </w:r>
+      <w:r>
+        <w:t xml:space="preserve">hasta O(log n) (Patel </w:t>
       </w:r>
       <w:proofErr w:type="spellStart"/>
       <w:r>
@@ -214,14 +194,30 @@
     </w:p>
     <w:p/>
     <w:p>
-      <w:r>
-        <w:t xml:space="preserve">Referencias: </w:t>
+      <w:pPr>
+        <w:rPr>
+          <w:lang w:val="en-US"/>
+        </w:rPr>
+      </w:pPr>
+      <w:proofErr w:type="spellStart"/>
+      <w:r>
+        <w:rPr>
+          <w:lang w:val="en-US"/>
+        </w:rPr>
+        <w:t>Referencias</w:t>
+      </w:r>
+      <w:proofErr w:type="spellEnd"/>
+      <w:r>
+        <w:rPr>
+          <w:lang w:val="en-US"/>
+        </w:rPr>
+        <w:t xml:space="preserve">: </w:t>
       </w:r>
     </w:p>
     <w:p>
       <w:pPr>
         <w:rPr>
-          <w:lang w:val="es-GT"/>
+          <w:lang w:val="en-US"/>
         </w:rPr>
       </w:pPr>
       <w:proofErr w:type="spellStart"/>
@@ -244,26 +240,41 @@
         </w:rPr>
         <w:t xml:space="preserve">play Tree. </w:t>
       </w:r>
-      <w:r>
-        <w:rPr>
-          <w:lang w:val="es-GT"/>
-        </w:rPr>
-        <w:t xml:space="preserve">Extraído de: </w:t>
+      <w:proofErr w:type="spellStart"/>
+      <w:r>
+        <w:rPr>
+          <w:lang w:val="en-US"/>
+        </w:rPr>
+        <w:t>Extraído</w:t>
+      </w:r>
+      <w:proofErr w:type="spellEnd"/>
+      <w:r>
+        <w:rPr>
+          <w:lang w:val="en-US"/>
+        </w:rPr>
+        <w:t xml:space="preserve"> de: </w:t>
       </w:r>
       <w:hyperlink r:id="rId6" w:history="1">
         <w:r>
           <w:rPr>
             <w:rStyle w:val="Hipervnculo"/>
+            <w:lang w:val="en-US"/>
           </w:rPr>
           <w:t>https://www.growingwiththeweb.com/data-structures/splay-tree/overview/</w:t>
         </w:r>
       </w:hyperlink>
     </w:p>
     <w:p>
-      <w:r>
-        <w:rPr>
-          <w:lang w:val="en-US"/>
-        </w:rPr>
+      <w:pPr>
+        <w:rPr>
+          <w:lang w:val="en-US"/>
+        </w:rPr>
+      </w:pPr>
+      <w:r>
+        <w:rPr>
+          <w:lang w:val="en-US"/>
+        </w:rPr>
+        <w:lastRenderedPageBreak/>
         <w:t>Patel J (sf). How time c</w:t>
       </w:r>
       <w:r>
@@ -272,16 +283,25 @@
         </w:rPr>
         <w:t xml:space="preserve">omplexity of HashMap get() and put() operation is O(1)? Is it O(1) in any condition?. </w:t>
       </w:r>
-      <w:r>
-        <w:rPr>
-          <w:lang w:val="es-GT"/>
-        </w:rPr>
-        <w:t xml:space="preserve">Extraído de: </w:t>
+      <w:proofErr w:type="spellStart"/>
+      <w:r>
+        <w:rPr>
+          <w:lang w:val="en-US"/>
+        </w:rPr>
+        <w:t>Extraído</w:t>
+      </w:r>
+      <w:proofErr w:type="spellEnd"/>
+      <w:r>
+        <w:rPr>
+          <w:lang w:val="en-US"/>
+        </w:rPr>
+        <w:t xml:space="preserve"> de: </w:t>
       </w:r>
       <w:hyperlink r:id="rId7" w:history="1">
         <w:r>
           <w:rPr>
             <w:rStyle w:val="Hipervnculo"/>
+            <w:lang w:val="en-US"/>
           </w:rPr>
           <w:t>http://javabypatel.blogspot.com/2015/10/time-complexity-of-hashmap-get-and-put-operation.html</w:t>
         </w:r>
@@ -290,7 +310,7 @@
     <w:p>
       <w:pPr>
         <w:rPr>
-          <w:lang w:val="es-GT"/>
+          <w:lang w:val="en-US"/>
         </w:rPr>
       </w:pPr>
     </w:p>
@@ -427,6 +447,7 @@
     <w:lsdException w:name="HTML Sample" w:semiHidden="1" w:unhideWhenUsed="1"/>
     <w:lsdException w:name="HTML Typewriter" w:semiHidden="1" w:unhideWhenUsed="1"/>
     <w:lsdException w:name="HTML Variable" w:semiHidden="1" w:unhideWhenUsed="1"/>
+    <w:lsdException w:name="Normal Table" w:semiHidden="1" w:unhideWhenUsed="1"/>
     <w:lsdException w:name="annotation subject" w:semiHidden="1" w:unhideWhenUsed="1"/>
     <w:lsdException w:name="No List" w:semiHidden="1" w:unhideWhenUsed="1"/>
     <w:lsdException w:name="Outline List 1" w:semiHidden="1" w:unhideWhenUsed="1"/>
@@ -473,8 +494,10 @@
     <w:lsdException w:name="Table Subtle 2" w:semiHidden="1" w:unhideWhenUsed="1"/>
     <w:lsdException w:name="Table Web 1" w:semiHidden="1" w:unhideWhenUsed="1"/>
     <w:lsdException w:name="Table Web 2" w:semiHidden="1" w:unhideWhenUsed="1"/>
+    <w:lsdException w:name="Table Web 3" w:semiHidden="1" w:unhideWhenUsed="1"/>
     <w:lsdException w:name="Balloon Text" w:semiHidden="1" w:unhideWhenUsed="1"/>
     <w:lsdException w:name="Table Grid" w:uiPriority="39"/>
+    <w:lsdException w:name="Table Theme" w:semiHidden="1" w:unhideWhenUsed="1"/>
     <w:lsdException w:name="Placeholder Text" w:semiHidden="1"/>
     <w:lsdException w:name="No Spacing" w:uiPriority="1" w:qFormat="1"/>
     <w:lsdException w:name="Light Shading" w:uiPriority="60"/>

</xml_diff>